<commit_message>
Proceed with validation(IQ/OQ) procedure to IVD.metrics and Survival.metrics
</commit_message>
<xml_diff>
--- a/validation/IVD.metrics_IQ_document.docx
+++ b/validation/IVD.metrics_IQ_document.docx
@@ -7,6 +7,7 @@
         <w:pStyle w:val="1"/>
         <w:jc w:val="both"/>
       </w:pPr>
+      <w:bookmarkStart w:id="0" w:name="_Hlk212809153"/>
       <w:r>
         <w:rPr>
           <w:rFonts w:hint="eastAsia"/>
@@ -63,6 +64,7 @@
         <w:t>이 IQ 절차는 모든 의존성 패키지 버전이 명세서와 정확히 일치하게 설치되었음을 객관적인 증거로 문서화하는 데 그 목적이 있다.</w:t>
       </w:r>
     </w:p>
+    <w:bookmarkEnd w:id="0"/>
     <w:p>
       <w:pPr>
         <w:jc w:val="both"/>
@@ -73,6 +75,7 @@
         <w:pStyle w:val="1"/>
         <w:jc w:val="both"/>
       </w:pPr>
+      <w:bookmarkStart w:id="1" w:name="_Hlk212809185"/>
       <w:r>
         <w:rPr>
           <w:rFonts w:hint="eastAsia"/>
@@ -145,6 +148,7 @@
         <w:t>x86_64 (표준 64비트)</w:t>
       </w:r>
     </w:p>
+    <w:bookmarkEnd w:id="1"/>
     <w:p>
       <w:pPr>
         <w:jc w:val="both"/>
@@ -155,6 +159,7 @@
         <w:pStyle w:val="1"/>
         <w:jc w:val="both"/>
       </w:pPr>
+      <w:bookmarkStart w:id="2" w:name="_Hlk212809190"/>
       <w:r>
         <w:rPr>
           <w:rFonts w:hint="eastAsia"/>
@@ -187,6 +192,7 @@
         <w:t xml:space="preserve"> 파일에 명시된 모든 R 패키지 및 이들의 고정된 버전 리스트이다.</w:t>
       </w:r>
     </w:p>
+    <w:bookmarkEnd w:id="2"/>
     <w:p>
       <w:pPr>
         <w:jc w:val="both"/>
@@ -197,6 +203,7 @@
         <w:pStyle w:val="1"/>
         <w:jc w:val="both"/>
       </w:pPr>
+      <w:bookmarkStart w:id="3" w:name="_Hlk212809201"/>
       <w:r>
         <w:rPr>
           <w:rFonts w:hint="eastAsia"/>
@@ -632,6 +639,7 @@
         <w:t xml:space="preserve"> 파일과 100% 동기화되었는지 최종 확인</w:t>
       </w:r>
     </w:p>
+    <w:bookmarkEnd w:id="3"/>
     <w:p>
       <w:pPr>
         <w:jc w:val="both"/>
@@ -641,6 +649,7 @@
       <w:pPr>
         <w:pStyle w:val="1"/>
       </w:pPr>
+      <w:bookmarkStart w:id="4" w:name="_Hlk212809236"/>
       <w:r>
         <w:rPr>
           <w:rFonts w:hint="eastAsia"/>
@@ -987,6 +996,7 @@
         <w:t>)</w:t>
       </w:r>
     </w:p>
+    <w:bookmarkEnd w:id="4"/>
     <w:p>
       <w:pPr>
         <w:jc w:val="both"/>
@@ -996,6 +1006,7 @@
       <w:pPr>
         <w:pStyle w:val="1"/>
       </w:pPr>
+      <w:bookmarkStart w:id="5" w:name="_Hlk212809252"/>
       <w:r>
         <w:rPr>
           <w:rFonts w:hint="eastAsia"/>
@@ -1091,13 +1102,7 @@
         <w:rPr>
           <w:rFonts w:hint="eastAsia"/>
         </w:rPr>
-        <w:t xml:space="preserve"> </w:t>
-      </w:r>
-      <w:r>
-        <w:rPr>
-          <w:rFonts w:hint="eastAsia"/>
-        </w:rPr>
-        <w:t>실행 로그</w:t>
+        <w:t xml:space="preserve"> 실행 로그</w:t>
       </w:r>
     </w:p>
     <w:p>
@@ -1155,13 +1160,7 @@
         <w:rPr>
           <w:rFonts w:hint="eastAsia"/>
         </w:rPr>
-        <w:t xml:space="preserve"> </w:t>
-      </w:r>
-      <w:r>
-        <w:rPr>
-          <w:rFonts w:hint="eastAsia"/>
-        </w:rPr>
-        <w:t>실행 시 콘솔에 출력된 전체 로그는 본 보고서와 함께 제출된 IVD.metrics_install_log.txt 파일을 참조함.</w:t>
+        <w:t xml:space="preserve"> 실행 시 콘솔에 출력된 전체 로그는 본 보고서와 함께 제출된 IVD.metrics_install_log.txt 파일을 참조함.</w:t>
       </w:r>
     </w:p>
     <w:p/>
@@ -1238,13 +1237,7 @@
         <w:rPr>
           <w:rFonts w:hint="eastAsia"/>
         </w:rPr>
-        <w:t xml:space="preserve"> </w:t>
-      </w:r>
-      <w:r>
-        <w:rPr>
-          <w:rFonts w:hint="eastAsia"/>
-        </w:rPr>
-        <w:t>실행 결과</w:t>
+        <w:t xml:space="preserve"> 실행 결과</w:t>
       </w:r>
     </w:p>
     <w:p>
@@ -1327,13 +1320,7 @@
         <w:rPr>
           <w:rFonts w:hint="eastAsia"/>
         </w:rPr>
-        <w:t xml:space="preserve"> </w:t>
-      </w:r>
-      <w:r>
-        <w:rPr>
-          <w:rFonts w:hint="eastAsia"/>
-        </w:rPr>
-        <w:t>를</w:t>
+        <w:t xml:space="preserve"> 를</w:t>
       </w:r>
       <w:proofErr w:type="gramEnd"/>
       <w:r>
@@ -1359,6 +1346,9 @@
     </w:p>
     <w:p>
       <w:r>
+        <w:rPr>
+          <w:noProof/>
+        </w:rPr>
         <w:lastRenderedPageBreak/>
         <w:drawing>
           <wp:inline distT="0" distB="0" distL="0" distR="0" wp14:anchorId="0B044F14" wp14:editId="32428B85">
@@ -1376,7 +1366,7 @@
                     <pic:cNvPicPr/>
                   </pic:nvPicPr>
                   <pic:blipFill>
-                    <a:blip r:embed="rId6"/>
+                    <a:blip r:embed="rId8"/>
                     <a:stretch>
                       <a:fillRect/>
                     </a:stretch>
@@ -1402,6 +1392,8 @@
       <w:pPr>
         <w:pStyle w:val="1"/>
       </w:pPr>
+      <w:bookmarkStart w:id="6" w:name="_Hlk212809419"/>
+      <w:bookmarkEnd w:id="5"/>
       <w:r>
         <w:rPr>
           <w:rFonts w:hint="eastAsia"/>
@@ -1433,7 +1425,6 @@
           <w:p>
             <w:pPr>
               <w:rPr>
-                <w:rFonts w:hint="eastAsia"/>
                 <w:b/>
                 <w:bCs/>
               </w:rPr>
@@ -1457,7 +1448,6 @@
           <w:p>
             <w:pPr>
               <w:rPr>
-                <w:rFonts w:hint="eastAsia"/>
                 <w:b/>
                 <w:bCs/>
               </w:rPr>
@@ -1483,7 +1473,6 @@
           <w:p>
             <w:pPr>
               <w:rPr>
-                <w:rFonts w:hint="eastAsia"/>
                 <w:b/>
                 <w:bCs/>
               </w:rPr>
@@ -1586,21 +1575,12 @@
                 <w:sz w:val="20"/>
                 <w:szCs w:val="20"/>
               </w:rPr>
-              <w:t xml:space="preserve"> </w:t>
-            </w:r>
-            <w:r>
-              <w:rPr>
-                <w:rFonts w:hint="eastAsia"/>
-                <w:sz w:val="20"/>
-                <w:szCs w:val="20"/>
-              </w:rPr>
-              <w:t xml:space="preserve">가 오류 없이 </w:t>
+              <w:t xml:space="preserve"> 가 오류 없이 </w:t>
             </w:r>
           </w:p>
           <w:p>
             <w:pPr>
               <w:rPr>
-                <w:rFonts w:hint="eastAsia"/>
                 <w:sz w:val="20"/>
                 <w:szCs w:val="20"/>
               </w:rPr>
@@ -1623,7 +1603,6 @@
           <w:p>
             <w:pPr>
               <w:rPr>
-                <w:rFonts w:hint="eastAsia"/>
                 <w:sz w:val="20"/>
                 <w:szCs w:val="20"/>
               </w:rPr>
@@ -1671,7 +1650,6 @@
           <w:p>
             <w:pPr>
               <w:rPr>
-                <w:rFonts w:hint="eastAsia"/>
                 <w:sz w:val="20"/>
                 <w:szCs w:val="20"/>
               </w:rPr>
@@ -1699,7 +1677,6 @@
           <w:p>
             <w:pPr>
               <w:rPr>
-                <w:rFonts w:hint="eastAsia"/>
                 <w:sz w:val="20"/>
                 <w:szCs w:val="20"/>
               </w:rPr>
@@ -1722,7 +1699,6 @@
           <w:p>
             <w:pPr>
               <w:rPr>
-                <w:rFonts w:hint="eastAsia"/>
                 <w:sz w:val="20"/>
                 <w:szCs w:val="20"/>
               </w:rPr>
@@ -1748,7 +1724,6 @@
           <w:p>
             <w:pPr>
               <w:rPr>
-                <w:rFonts w:hint="eastAsia"/>
                 <w:sz w:val="20"/>
                 <w:szCs w:val="20"/>
               </w:rPr>
@@ -1776,7 +1751,6 @@
           <w:p>
             <w:pPr>
               <w:rPr>
-                <w:rFonts w:hint="eastAsia"/>
                 <w:sz w:val="20"/>
                 <w:szCs w:val="20"/>
               </w:rPr>
@@ -1876,7 +1850,6 @@
           <w:p>
             <w:pPr>
               <w:rPr>
-                <w:rFonts w:hint="eastAsia"/>
                 <w:sz w:val="20"/>
                 <w:szCs w:val="20"/>
               </w:rPr>
@@ -1969,7 +1942,6 @@
           <w:p>
             <w:pPr>
               <w:rPr>
-                <w:rFonts w:hint="eastAsia"/>
                 <w:sz w:val="20"/>
                 <w:szCs w:val="20"/>
               </w:rPr>
@@ -2026,7 +1998,6 @@
             <w:pPr>
               <w:jc w:val="center"/>
               <w:rPr>
-                <w:rFonts w:hint="eastAsia"/>
                 <w:b/>
                 <w:bCs/>
               </w:rPr>
@@ -2051,7 +2022,6 @@
             <w:pPr>
               <w:jc w:val="center"/>
               <w:rPr>
-                <w:rFonts w:hint="eastAsia"/>
                 <w:b/>
                 <w:bCs/>
               </w:rPr>
@@ -2076,7 +2046,6 @@
             <w:pPr>
               <w:jc w:val="center"/>
               <w:rPr>
-                <w:rFonts w:hint="eastAsia"/>
                 <w:b/>
                 <w:bCs/>
               </w:rPr>
@@ -2101,7 +2070,6 @@
             <w:pPr>
               <w:jc w:val="center"/>
               <w:rPr>
-                <w:rFonts w:hint="eastAsia"/>
                 <w:b/>
                 <w:bCs/>
               </w:rPr>
@@ -2126,7 +2094,6 @@
             <w:pPr>
               <w:jc w:val="center"/>
               <w:rPr>
-                <w:rFonts w:hint="eastAsia"/>
                 <w:b/>
                 <w:bCs/>
               </w:rPr>
@@ -2151,7 +2118,6 @@
             <w:pPr>
               <w:jc w:val="center"/>
               <w:rPr>
-                <w:rFonts w:hint="eastAsia"/>
                 <w:b/>
                 <w:bCs/>
               </w:rPr>
@@ -2179,9 +2145,6 @@
           <w:p>
             <w:pPr>
               <w:jc w:val="center"/>
-              <w:rPr>
-                <w:rFonts w:hint="eastAsia"/>
-              </w:rPr>
             </w:pPr>
             <w:r>
               <w:rPr>
@@ -2199,9 +2162,6 @@
           <w:p>
             <w:pPr>
               <w:jc w:val="center"/>
-              <w:rPr>
-                <w:rFonts w:hint="eastAsia"/>
-              </w:rPr>
             </w:pPr>
             <w:r>
               <w:rPr>
@@ -2219,9 +2179,6 @@
           <w:p>
             <w:pPr>
               <w:jc w:val="center"/>
-              <w:rPr>
-                <w:rFonts w:hint="eastAsia"/>
-              </w:rPr>
             </w:pPr>
           </w:p>
         </w:tc>
@@ -2233,9 +2190,6 @@
           <w:p>
             <w:pPr>
               <w:jc w:val="center"/>
-              <w:rPr>
-                <w:rFonts w:hint="eastAsia"/>
-              </w:rPr>
             </w:pPr>
             <w:r>
               <w:rPr>
@@ -2253,9 +2207,6 @@
           <w:p>
             <w:pPr>
               <w:jc w:val="center"/>
-              <w:rPr>
-                <w:rFonts w:hint="eastAsia"/>
-              </w:rPr>
             </w:pPr>
           </w:p>
         </w:tc>
@@ -2267,9 +2218,6 @@
           <w:p>
             <w:pPr>
               <w:jc w:val="center"/>
-              <w:rPr>
-                <w:rFonts w:hint="eastAsia"/>
-              </w:rPr>
             </w:pPr>
           </w:p>
         </w:tc>
@@ -2286,9 +2234,6 @@
           <w:p>
             <w:pPr>
               <w:jc w:val="center"/>
-              <w:rPr>
-                <w:rFonts w:hint="eastAsia"/>
-              </w:rPr>
             </w:pPr>
             <w:r>
               <w:rPr>
@@ -2306,9 +2251,6 @@
           <w:p>
             <w:pPr>
               <w:jc w:val="center"/>
-              <w:rPr>
-                <w:rFonts w:hint="eastAsia"/>
-              </w:rPr>
             </w:pPr>
             <w:r>
               <w:rPr>
@@ -2326,9 +2268,6 @@
           <w:p>
             <w:pPr>
               <w:jc w:val="center"/>
-              <w:rPr>
-                <w:rFonts w:hint="eastAsia"/>
-              </w:rPr>
             </w:pPr>
           </w:p>
         </w:tc>
@@ -2340,9 +2279,6 @@
           <w:p>
             <w:pPr>
               <w:jc w:val="center"/>
-              <w:rPr>
-                <w:rFonts w:hint="eastAsia"/>
-              </w:rPr>
             </w:pPr>
             <w:r>
               <w:rPr>
@@ -2360,9 +2296,6 @@
           <w:p>
             <w:pPr>
               <w:jc w:val="center"/>
-              <w:rPr>
-                <w:rFonts w:hint="eastAsia"/>
-              </w:rPr>
             </w:pPr>
           </w:p>
         </w:tc>
@@ -2374,9 +2307,6 @@
           <w:p>
             <w:pPr>
               <w:jc w:val="center"/>
-              <w:rPr>
-                <w:rFonts w:hint="eastAsia"/>
-              </w:rPr>
             </w:pPr>
           </w:p>
         </w:tc>
@@ -2393,9 +2323,6 @@
           <w:p>
             <w:pPr>
               <w:jc w:val="center"/>
-              <w:rPr>
-                <w:rFonts w:hint="eastAsia"/>
-              </w:rPr>
             </w:pPr>
             <w:r>
               <w:rPr>
@@ -2413,9 +2340,6 @@
           <w:p>
             <w:pPr>
               <w:jc w:val="center"/>
-              <w:rPr>
-                <w:rFonts w:hint="eastAsia"/>
-              </w:rPr>
             </w:pPr>
             <w:r>
               <w:rPr>
@@ -2433,9 +2357,6 @@
           <w:p>
             <w:pPr>
               <w:jc w:val="center"/>
-              <w:rPr>
-                <w:rFonts w:hint="eastAsia"/>
-              </w:rPr>
             </w:pPr>
           </w:p>
         </w:tc>
@@ -2447,9 +2368,6 @@
           <w:p>
             <w:pPr>
               <w:jc w:val="center"/>
-              <w:rPr>
-                <w:rFonts w:hint="eastAsia"/>
-              </w:rPr>
             </w:pPr>
             <w:r>
               <w:rPr>
@@ -2467,9 +2385,6 @@
           <w:p>
             <w:pPr>
               <w:jc w:val="center"/>
-              <w:rPr>
-                <w:rFonts w:hint="eastAsia"/>
-              </w:rPr>
             </w:pPr>
           </w:p>
         </w:tc>
@@ -2481,9 +2396,6 @@
           <w:p>
             <w:pPr>
               <w:jc w:val="center"/>
-              <w:rPr>
-                <w:rFonts w:hint="eastAsia"/>
-              </w:rPr>
             </w:pPr>
           </w:p>
         </w:tc>
@@ -2500,9 +2412,6 @@
           <w:p>
             <w:pPr>
               <w:jc w:val="center"/>
-              <w:rPr>
-                <w:rFonts w:hint="eastAsia"/>
-              </w:rPr>
             </w:pPr>
           </w:p>
         </w:tc>
@@ -2514,9 +2423,6 @@
           <w:p>
             <w:pPr>
               <w:jc w:val="center"/>
-              <w:rPr>
-                <w:rFonts w:hint="eastAsia"/>
-              </w:rPr>
             </w:pPr>
           </w:p>
         </w:tc>
@@ -2528,9 +2434,6 @@
           <w:p>
             <w:pPr>
               <w:jc w:val="center"/>
-              <w:rPr>
-                <w:rFonts w:hint="eastAsia"/>
-              </w:rPr>
             </w:pPr>
           </w:p>
         </w:tc>
@@ -2542,9 +2445,6 @@
           <w:p>
             <w:pPr>
               <w:jc w:val="center"/>
-              <w:rPr>
-                <w:rFonts w:hint="eastAsia"/>
-              </w:rPr>
             </w:pPr>
           </w:p>
         </w:tc>
@@ -2556,9 +2456,6 @@
           <w:p>
             <w:pPr>
               <w:jc w:val="center"/>
-              <w:rPr>
-                <w:rFonts w:hint="eastAsia"/>
-              </w:rPr>
             </w:pPr>
           </w:p>
         </w:tc>
@@ -2570,9 +2467,6 @@
           <w:p>
             <w:pPr>
               <w:jc w:val="center"/>
-              <w:rPr>
-                <w:rFonts w:hint="eastAsia"/>
-              </w:rPr>
             </w:pPr>
           </w:p>
         </w:tc>
@@ -2589,9 +2483,6 @@
           <w:p>
             <w:pPr>
               <w:jc w:val="center"/>
-              <w:rPr>
-                <w:rFonts w:hint="eastAsia"/>
-              </w:rPr>
             </w:pPr>
           </w:p>
         </w:tc>
@@ -2603,9 +2494,6 @@
           <w:p>
             <w:pPr>
               <w:jc w:val="center"/>
-              <w:rPr>
-                <w:rFonts w:hint="eastAsia"/>
-              </w:rPr>
             </w:pPr>
           </w:p>
         </w:tc>
@@ -2617,9 +2505,6 @@
           <w:p>
             <w:pPr>
               <w:jc w:val="center"/>
-              <w:rPr>
-                <w:rFonts w:hint="eastAsia"/>
-              </w:rPr>
             </w:pPr>
           </w:p>
         </w:tc>
@@ -2631,9 +2516,6 @@
           <w:p>
             <w:pPr>
               <w:jc w:val="center"/>
-              <w:rPr>
-                <w:rFonts w:hint="eastAsia"/>
-              </w:rPr>
             </w:pPr>
           </w:p>
         </w:tc>
@@ -2645,9 +2527,6 @@
           <w:p>
             <w:pPr>
               <w:jc w:val="center"/>
-              <w:rPr>
-                <w:rFonts w:hint="eastAsia"/>
-              </w:rPr>
             </w:pPr>
           </w:p>
         </w:tc>
@@ -2659,21 +2538,13 @@
           <w:p>
             <w:pPr>
               <w:jc w:val="center"/>
-              <w:rPr>
-                <w:rFonts w:hint="eastAsia"/>
-              </w:rPr>
             </w:pPr>
           </w:p>
         </w:tc>
       </w:tr>
+      <w:bookmarkEnd w:id="6"/>
     </w:tbl>
-    <w:p>
-      <w:pPr>
-        <w:rPr>
-          <w:rFonts w:hint="eastAsia"/>
-        </w:rPr>
-      </w:pPr>
-    </w:p>
+    <w:p/>
     <w:sectPr>
       <w:pgSz w:w="11906" w:h="16838"/>
       <w:pgMar w:top="1701" w:right="1440" w:bottom="1440" w:left="1440" w:header="851" w:footer="992" w:gutter="0"/>
@@ -2682,6 +2553,56 @@
     </w:sectPr>
   </w:body>
 </w:document>
+</file>
+
+<file path=word/endnotes.xml><?xml version="1.0" encoding="utf-8"?>
+<w:endnotes xmlns:wpc="http://schemas.microsoft.com/office/word/2010/wordprocessingCanvas" xmlns:cx="http://schemas.microsoft.com/office/drawing/2014/chartex" xmlns:cx1="http://schemas.microsoft.com/office/drawing/2015/9/8/chartex" xmlns:cx2="http://schemas.microsoft.com/office/drawing/2015/10/21/chartex" xmlns:cx3="http://schemas.microsoft.com/office/drawing/2016/5/9/chartex" xmlns:cx4="http://schemas.microsoft.com/office/drawing/2016/5/10/chartex" xmlns:cx5="http://schemas.microsoft.com/office/drawing/2016/5/11/chartex" xmlns:cx6="http://schemas.microsoft.com/office/drawing/2016/5/12/chartex" xmlns:cx7="http://schemas.microsoft.com/office/drawing/2016/5/13/chartex" xmlns:cx8="http://schemas.microsoft.com/office/drawing/2016/5/14/chartex" xmlns:mc="http://schemas.openxmlformats.org/markup-compatibility/2006" xmlns:aink="http://schemas.microsoft.com/office/drawing/2016/ink" xmlns:am3d="http://schemas.microsoft.com/office/drawing/2017/model3d" xmlns:o="urn:schemas-microsoft-com:office:office" xmlns:oel="http://schemas.microsoft.com/office/2019/extlst" xmlns:r="http://schemas.openxmlformats.org/officeDocument/2006/relationships" xmlns:m="http://schemas.openxmlformats.org/officeDocument/2006/math" xmlns:v="urn:schemas-microsoft-com:vml" xmlns:wp14="http://schemas.microsoft.com/office/word/2010/wordprocessingDrawing" xmlns:wp="http://schemas.openxmlformats.org/drawingml/2006/wordprocessingDrawing" xmlns:w10="urn:schemas-microsoft-com:office:word" xmlns:w="http://schemas.openxmlformats.org/wordprocessingml/2006/main" xmlns:w14="http://schemas.microsoft.com/office/word/2010/wordml" xmlns:w15="http://schemas.microsoft.com/office/word/2012/wordml" xmlns:w16cex="http://schemas.microsoft.com/office/word/2018/wordml/cex" xmlns:w16cid="http://schemas.microsoft.com/office/word/2016/wordml/cid" xmlns:w16="http://schemas.microsoft.com/office/word/2018/wordml" xmlns:w16du="http://schemas.microsoft.com/office/word/2023/wordml/word16du" xmlns:w16sdtdh="http://schemas.microsoft.com/office/word/2020/wordml/sdtdatahash" xmlns:w16sdtfl="http://schemas.microsoft.com/office/word/2024/wordml/sdtformatlock" xmlns:w16se="http://schemas.microsoft.com/office/word/2015/wordml/symex" xmlns:wpg="http://schemas.microsoft.com/office/word/2010/wordprocessingGroup" xmlns:wpi="http://schemas.microsoft.com/office/word/2010/wordprocessingInk" xmlns:wne="http://schemas.microsoft.com/office/word/2006/wordml" xmlns:wps="http://schemas.microsoft.com/office/word/2010/wordprocessingShape" mc:Ignorable="w14 w15 w16se w16cid w16 w16cex w16sdtdh w16sdtfl w16du wp14">
+  <w:endnote w:type="separator" w:id="-1">
+    <w:p>
+      <w:pPr>
+        <w:spacing w:after="0"/>
+      </w:pPr>
+      <w:r>
+        <w:separator/>
+      </w:r>
+    </w:p>
+  </w:endnote>
+  <w:endnote w:type="continuationSeparator" w:id="0">
+    <w:p>
+      <w:pPr>
+        <w:spacing w:after="0"/>
+      </w:pPr>
+      <w:r>
+        <w:continuationSeparator/>
+      </w:r>
+    </w:p>
+  </w:endnote>
+</w:endnotes>
+</file>
+
+<file path=word/footnotes.xml><?xml version="1.0" encoding="utf-8"?>
+<w:footnotes xmlns:wpc="http://schemas.microsoft.com/office/word/2010/wordprocessingCanvas" xmlns:cx="http://schemas.microsoft.com/office/drawing/2014/chartex" xmlns:cx1="http://schemas.microsoft.com/office/drawing/2015/9/8/chartex" xmlns:cx2="http://schemas.microsoft.com/office/drawing/2015/10/21/chartex" xmlns:cx3="http://schemas.microsoft.com/office/drawing/2016/5/9/chartex" xmlns:cx4="http://schemas.microsoft.com/office/drawing/2016/5/10/chartex" xmlns:cx5="http://schemas.microsoft.com/office/drawing/2016/5/11/chartex" xmlns:cx6="http://schemas.microsoft.com/office/drawing/2016/5/12/chartex" xmlns:cx7="http://schemas.microsoft.com/office/drawing/2016/5/13/chartex" xmlns:cx8="http://schemas.microsoft.com/office/drawing/2016/5/14/chartex" xmlns:mc="http://schemas.openxmlformats.org/markup-compatibility/2006" xmlns:aink="http://schemas.microsoft.com/office/drawing/2016/ink" xmlns:am3d="http://schemas.microsoft.com/office/drawing/2017/model3d" xmlns:o="urn:schemas-microsoft-com:office:office" xmlns:oel="http://schemas.microsoft.com/office/2019/extlst" xmlns:r="http://schemas.openxmlformats.org/officeDocument/2006/relationships" xmlns:m="http://schemas.openxmlformats.org/officeDocument/2006/math" xmlns:v="urn:schemas-microsoft-com:vml" xmlns:wp14="http://schemas.microsoft.com/office/word/2010/wordprocessingDrawing" xmlns:wp="http://schemas.openxmlformats.org/drawingml/2006/wordprocessingDrawing" xmlns:w10="urn:schemas-microsoft-com:office:word" xmlns:w="http://schemas.openxmlformats.org/wordprocessingml/2006/main" xmlns:w14="http://schemas.microsoft.com/office/word/2010/wordml" xmlns:w15="http://schemas.microsoft.com/office/word/2012/wordml" xmlns:w16cex="http://schemas.microsoft.com/office/word/2018/wordml/cex" xmlns:w16cid="http://schemas.microsoft.com/office/word/2016/wordml/cid" xmlns:w16="http://schemas.microsoft.com/office/word/2018/wordml" xmlns:w16du="http://schemas.microsoft.com/office/word/2023/wordml/word16du" xmlns:w16sdtdh="http://schemas.microsoft.com/office/word/2020/wordml/sdtdatahash" xmlns:w16sdtfl="http://schemas.microsoft.com/office/word/2024/wordml/sdtformatlock" xmlns:w16se="http://schemas.microsoft.com/office/word/2015/wordml/symex" xmlns:wpg="http://schemas.microsoft.com/office/word/2010/wordprocessingGroup" xmlns:wpi="http://schemas.microsoft.com/office/word/2010/wordprocessingInk" xmlns:wne="http://schemas.microsoft.com/office/word/2006/wordml" xmlns:wps="http://schemas.microsoft.com/office/word/2010/wordprocessingShape" mc:Ignorable="w14 w15 w16se w16cid w16 w16cex w16sdtdh w16sdtfl w16du wp14">
+  <w:footnote w:type="separator" w:id="-1">
+    <w:p>
+      <w:pPr>
+        <w:spacing w:after="0"/>
+      </w:pPr>
+      <w:r>
+        <w:separator/>
+      </w:r>
+    </w:p>
+  </w:footnote>
+  <w:footnote w:type="continuationSeparator" w:id="0">
+    <w:p>
+      <w:pPr>
+        <w:spacing w:after="0"/>
+      </w:pPr>
+      <w:r>
+        <w:continuationSeparator/>
+      </w:r>
+    </w:p>
+  </w:footnote>
+</w:footnotes>
 </file>
 
 <file path=word/numbering.xml><?xml version="1.0" encoding="utf-8"?>
@@ -4730,6 +4651,50 @@
       </w:tblBorders>
     </w:tblPr>
   </w:style>
+  <w:style w:type="paragraph" w:styleId="ae">
+    <w:name w:val="header"/>
+    <w:basedOn w:val="a"/>
+    <w:link w:val="Char3"/>
+    <w:uiPriority w:val="99"/>
+    <w:unhideWhenUsed/>
+    <w:rsid w:val="00E231B3"/>
+    <w:pPr>
+      <w:tabs>
+        <w:tab w:val="center" w:pos="4513"/>
+        <w:tab w:val="right" w:pos="9026"/>
+      </w:tabs>
+      <w:snapToGrid w:val="0"/>
+    </w:pPr>
+  </w:style>
+  <w:style w:type="character" w:customStyle="1" w:styleId="Char3">
+    <w:name w:val="머리글 Char"/>
+    <w:basedOn w:val="a0"/>
+    <w:link w:val="ae"/>
+    <w:uiPriority w:val="99"/>
+    <w:rsid w:val="00E231B3"/>
+  </w:style>
+  <w:style w:type="paragraph" w:styleId="af">
+    <w:name w:val="footer"/>
+    <w:basedOn w:val="a"/>
+    <w:link w:val="Char4"/>
+    <w:uiPriority w:val="99"/>
+    <w:unhideWhenUsed/>
+    <w:rsid w:val="00E231B3"/>
+    <w:pPr>
+      <w:tabs>
+        <w:tab w:val="center" w:pos="4513"/>
+        <w:tab w:val="right" w:pos="9026"/>
+      </w:tabs>
+      <w:snapToGrid w:val="0"/>
+    </w:pPr>
+  </w:style>
+  <w:style w:type="character" w:customStyle="1" w:styleId="Char4">
+    <w:name w:val="바닥글 Char"/>
+    <w:basedOn w:val="a0"/>
+    <w:link w:val="af"/>
+    <w:uiPriority w:val="99"/>
+    <w:rsid w:val="00E231B3"/>
+  </w:style>
 </w:styles>
 </file>
 

</xml_diff>

<commit_message>
Add Validation procedure to Export.metrics
</commit_message>
<xml_diff>
--- a/validation/IVD.metrics_IQ_document.docx
+++ b/validation/IVD.metrics_IQ_document.docx
@@ -107,7 +107,13 @@
         <w:rPr>
           <w:rFonts w:hint="eastAsia"/>
         </w:rPr>
-        <w:t>R version: 4.5.1</w:t>
+        <w:t>R version: 4.5.</w:t>
+      </w:r>
+      <w:r>
+        <w:rPr>
+          <w:rFonts w:hint="eastAsia"/>
+        </w:rPr>
+        <w:t>2</w:t>
       </w:r>
     </w:p>
     <w:p>
@@ -513,6 +519,12 @@
         <w:rPr>
           <w:rFonts w:hint="eastAsia"/>
         </w:rPr>
+        <w:t>IVD.metrics_</w:t>
+      </w:r>
+      <w:r>
+        <w:rPr>
+          <w:rFonts w:hint="eastAsia"/>
+        </w:rPr>
         <w:t>install_log.txt 파일로 저장</w:t>
       </w:r>
     </w:p>
@@ -767,7 +779,19 @@
         <w:rPr>
           <w:rFonts w:hint="eastAsia"/>
         </w:rPr>
-        <w:t xml:space="preserve"> 5단계에 따라 생성된 install_log.txt 파일이 </w:t>
+        <w:t xml:space="preserve"> 5단계에 따라 생성된 </w:t>
+      </w:r>
+      <w:r>
+        <w:rPr>
+          <w:rFonts w:hint="eastAsia"/>
+        </w:rPr>
+        <w:t>IVD.metrics_</w:t>
+      </w:r>
+      <w:r>
+        <w:rPr>
+          <w:rFonts w:hint="eastAsia"/>
+        </w:rPr>
+        <w:t xml:space="preserve">install_log.txt 파일이 </w:t>
       </w:r>
       <w:r>
         <w:rPr>
@@ -1408,8 +1432,8 @@
         <w:tblLook w:val="04A0" w:firstRow="1" w:lastRow="0" w:firstColumn="1" w:lastColumn="0" w:noHBand="0" w:noVBand="1"/>
       </w:tblPr>
       <w:tblGrid>
-        <w:gridCol w:w="3586"/>
-        <w:gridCol w:w="4156"/>
+        <w:gridCol w:w="3604"/>
+        <w:gridCol w:w="4138"/>
         <w:gridCol w:w="1284"/>
       </w:tblGrid>
       <w:tr>
@@ -1681,6 +1705,13 @@
                 <w:szCs w:val="20"/>
               </w:rPr>
             </w:pPr>
+            <w:r>
+              <w:rPr>
+                <w:sz w:val="20"/>
+                <w:szCs w:val="20"/>
+              </w:rPr>
+              <w:t>IVD.metrics_</w:t>
+            </w:r>
             <w:r>
               <w:rPr>
                 <w:rFonts w:hint="eastAsia"/>

</xml_diff>